<commit_message>
updated analysis doc file
</commit_message>
<xml_diff>
--- a/Summative-assessment-K2140746.docx
+++ b/Summative-assessment-K2140746.docx
@@ -273,7 +273,7 @@
               </mc:Choice>
               <mc:Fallback>
                 <w:pict>
-                  <v:group w14:anchorId="0EE01AAC" id="Group 149" o:spid="_x0000_s1026" style="position:absolute;margin-left:0;margin-top:0;width:8in;height:95.7pt;z-index:251659776;mso-width-percent:941;mso-height-percent:121;mso-top-percent:23;mso-position-horizontal:center;mso-position-horizontal-relative:page;mso-position-vertical-relative:page;mso-width-percent:941;mso-height-percent:121;mso-top-percent:23" coordorigin="" coordsize="73152,12161" o:gfxdata="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">
+                  <v:group w14:anchorId="171BC5B6" id="Group 149" o:spid="_x0000_s1026" style="position:absolute;margin-left:0;margin-top:0;width:8in;height:95.7pt;z-index:251659776;mso-width-percent:941;mso-height-percent:121;mso-top-percent:23;mso-position-horizontal:center;mso-position-horizontal-relative:page;mso-position-vertical-relative:page;mso-width-percent:941;mso-height-percent:121;mso-top-percent:23" coordorigin="" coordsize="73152,12161" o:gfxdata="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">
                     <v:shape id="Rectangle 51" o:spid="_x0000_s1027" style="position:absolute;width:73152;height:11303;visibility:visible;mso-wrap-style:square;v-text-anchor:middle" coordsize="7312660,1129665" o:gfxdata="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" path="m,l7312660,r,1129665l3619500,733425,,1091565,,xe" fillcolor="#4f81bd [3204]" stroked="f" strokeweight="2pt">
                       <v:path arrowok="t" o:connecttype="custom" o:connectlocs="0,0;7315200,0;7315200,1130373;3620757,733885;0,1092249;0,0" o:connectangles="0,0,0,0,0,0"/>
                     </v:shape>
@@ -933,10 +933,10 @@
           <w:noProof/>
         </w:rPr>
         <w:drawing>
-          <wp:inline distT="0" distB="0" distL="0" distR="0" wp14:anchorId="72B7C9FB" wp14:editId="0FCC9042">
-            <wp:extent cx="1323975" cy="161925"/>
-            <wp:effectExtent l="0" t="0" r="9525" b="9525"/>
-            <wp:docPr id="5" name="Picture 5"/>
+          <wp:inline distT="0" distB="0" distL="0" distR="0" wp14:anchorId="420258C0" wp14:editId="6F139A49">
+            <wp:extent cx="1333500" cy="533400"/>
+            <wp:effectExtent l="0" t="0" r="0" b="0"/>
+            <wp:docPr id="2" name="Picture 2" descr="Text&#10;&#10;Description automatically generated"/>
             <wp:cNvGraphicFramePr>
               <a:graphicFrameLocks xmlns:a="http://schemas.openxmlformats.org/drawingml/2006/main" noChangeAspect="1"/>
             </wp:cNvGraphicFramePr>
@@ -944,7 +944,7 @@
               <a:graphicData uri="http://schemas.openxmlformats.org/drawingml/2006/picture">
                 <pic:pic xmlns:pic="http://schemas.openxmlformats.org/drawingml/2006/picture">
                   <pic:nvPicPr>
-                    <pic:cNvPr id="1" name=""/>
+                    <pic:cNvPr id="2" name="Picture 2" descr="Text&#10;&#10;Description automatically generated"/>
                     <pic:cNvPicPr/>
                   </pic:nvPicPr>
                   <pic:blipFill>
@@ -956,7 +956,7 @@
                   <pic:spPr>
                     <a:xfrm>
                       <a:off x="0" y="0"/>
-                      <a:ext cx="1323975" cy="161925"/>
+                      <a:ext cx="1333500" cy="533400"/>
                     </a:xfrm>
                     <a:prstGeom prst="rect">
                       <a:avLst/>
@@ -999,7 +999,7 @@
           <w:sz w:val="24"/>
           <w:szCs w:val="24"/>
         </w:rPr>
-        <w:t xml:space="preserve"> library for the </w:t>
+        <w:t xml:space="preserve"> library for </w:t>
       </w:r>
       <w:r>
         <w:rPr>
@@ -1008,6 +1008,72 @@
           <w:szCs w:val="24"/>
         </w:rPr>
         <w:t>using describe function to get descriptive statistics</w:t>
+      </w:r>
+      <w:r>
+        <w:rPr>
+          <w:rFonts w:cstheme="minorHAnsi"/>
+          <w:sz w:val="24"/>
+          <w:szCs w:val="24"/>
+        </w:rPr>
+        <w:t>.</w:t>
+      </w:r>
+    </w:p>
+    <w:p>
+      <w:pPr>
+        <w:rPr>
+          <w:rFonts w:cstheme="minorHAnsi"/>
+          <w:sz w:val="24"/>
+          <w:szCs w:val="24"/>
+        </w:rPr>
+      </w:pPr>
+      <w:r>
+        <w:rPr>
+          <w:rFonts w:cstheme="minorHAnsi"/>
+          <w:sz w:val="24"/>
+          <w:szCs w:val="24"/>
+        </w:rPr>
+        <w:t>Added ‘rstatix’ library for using statistical t_test function.</w:t>
+      </w:r>
+    </w:p>
+    <w:p>
+      <w:pPr>
+        <w:rPr>
+          <w:rFonts w:cstheme="minorHAnsi"/>
+          <w:sz w:val="24"/>
+          <w:szCs w:val="24"/>
+        </w:rPr>
+      </w:pPr>
+      <w:r>
+        <w:rPr>
+          <w:rFonts w:cstheme="minorHAnsi"/>
+          <w:sz w:val="24"/>
+          <w:szCs w:val="24"/>
+        </w:rPr>
+        <w:t>Added ‘ggpubr’ library for using gg</w:t>
+      </w:r>
+      <w:r>
+        <w:rPr>
+          <w:rFonts w:cstheme="minorHAnsi"/>
+          <w:sz w:val="24"/>
+          <w:szCs w:val="24"/>
+        </w:rPr>
+        <w:t>box</w:t>
+      </w:r>
+      <w:r>
+        <w:rPr>
+          <w:rFonts w:cstheme="minorHAnsi"/>
+          <w:sz w:val="24"/>
+          <w:szCs w:val="24"/>
+        </w:rPr>
+        <w:t>plot</w:t>
+      </w:r>
+      <w:r>
+        <w:rPr>
+          <w:rFonts w:cstheme="minorHAnsi"/>
+          <w:sz w:val="24"/>
+          <w:szCs w:val="24"/>
+        </w:rPr>
+        <w:t>.</w:t>
       </w:r>
     </w:p>
     <w:p>
@@ -1204,25 +1270,7 @@
           <w:sz w:val="24"/>
           <w:szCs w:val="24"/>
         </w:rPr>
-        <w:t xml:space="preserve">Using </w:t>
-      </w:r>
-      <w:proofErr w:type="gramStart"/>
-      <w:r>
-        <w:rPr>
-          <w:rFonts w:cstheme="minorHAnsi"/>
-          <w:sz w:val="24"/>
-          <w:szCs w:val="24"/>
-        </w:rPr>
-        <w:t>is.na(</w:t>
-      </w:r>
-      <w:proofErr w:type="gramEnd"/>
-      <w:r>
-        <w:rPr>
-          <w:rFonts w:cstheme="minorHAnsi"/>
-          <w:sz w:val="24"/>
-          <w:szCs w:val="24"/>
-        </w:rPr>
-        <w:t>) method check for null values in the columns in the dataset and found no null values in the data.</w:t>
+        <w:t>Using is.na() method check for null values in the columns in the dataset and found no null values in the data.</w:t>
       </w:r>
       <w:r>
         <w:rPr>
@@ -5019,7 +5067,23 @@
           <w:sz w:val="24"/>
           <w:szCs w:val="24"/>
         </w:rPr>
-        <w:t xml:space="preserve">but the difference is not much. </w:t>
+        <w:t xml:space="preserve">the difference is not </w:t>
+      </w:r>
+      <w:r>
+        <w:rPr>
+          <w:rFonts w:cstheme="minorHAnsi"/>
+          <w:sz w:val="24"/>
+          <w:szCs w:val="24"/>
+        </w:rPr>
+        <w:t>significant</w:t>
+      </w:r>
+      <w:r>
+        <w:rPr>
+          <w:rFonts w:cstheme="minorHAnsi"/>
+          <w:sz w:val="24"/>
+          <w:szCs w:val="24"/>
+        </w:rPr>
+        <w:t xml:space="preserve">. </w:t>
       </w:r>
       <w:r>
         <w:rPr>
@@ -5163,7 +5227,6 @@
         <w:t xml:space="preserve">I have used R inbuild function </w:t>
       </w:r>
       <w:proofErr w:type="spellStart"/>
-      <w:proofErr w:type="gramStart"/>
       <w:r>
         <w:rPr>
           <w:rFonts w:cstheme="minorHAnsi"/>
@@ -5179,16 +5242,7 @@
           <w:sz w:val="24"/>
           <w:szCs w:val="24"/>
         </w:rPr>
-        <w:t>(</w:t>
-      </w:r>
-      <w:proofErr w:type="gramEnd"/>
-      <w:r>
-        <w:rPr>
-          <w:rFonts w:cstheme="minorHAnsi"/>
-          <w:sz w:val="24"/>
-          <w:szCs w:val="24"/>
-        </w:rPr>
-        <w:t>)</w:t>
+        <w:t>()</w:t>
       </w:r>
       <w:r>
         <w:rPr>
@@ -6418,18 +6472,8 @@
           <w:szCs w:val="24"/>
         </w:rPr>
         <w:lastRenderedPageBreak/>
-        <w:t xml:space="preserve">statistically significant, </w:t>
-      </w:r>
-      <w:proofErr w:type="gramStart"/>
-      <w:r>
-        <w:rPr>
-          <w:rFonts w:cstheme="minorHAnsi"/>
-          <w:sz w:val="24"/>
-          <w:szCs w:val="24"/>
-        </w:rPr>
-        <w:t>t(</w:t>
-      </w:r>
-      <w:proofErr w:type="gramEnd"/>
+        <w:t>statistically significant, t(</w:t>
+      </w:r>
       <w:r>
         <w:rPr>
           <w:rFonts w:cstheme="minorHAnsi"/>
@@ -6622,7 +6666,6 @@
         </w:rPr>
         <w:t xml:space="preserve">When using the </w:t>
       </w:r>
-      <w:proofErr w:type="gramStart"/>
       <w:r>
         <w:rPr>
           <w:rFonts w:cstheme="minorHAnsi"/>
@@ -6631,18 +6674,7 @@
           <w:sz w:val="24"/>
           <w:szCs w:val="24"/>
         </w:rPr>
-        <w:t>plot(</w:t>
-      </w:r>
-      <w:proofErr w:type="gramEnd"/>
-      <w:r>
-        <w:rPr>
-          <w:rFonts w:cstheme="minorHAnsi"/>
-          <w:b/>
-          <w:bCs/>
-          <w:sz w:val="24"/>
-          <w:szCs w:val="24"/>
-        </w:rPr>
-        <w:t>)</w:t>
+        <w:t>plot()</w:t>
       </w:r>
       <w:r>
         <w:rPr>
@@ -7085,10 +7117,10 @@
             <v:path o:extrusionok="f" gradientshapeok="t" o:connecttype="rect"/>
             <o:lock v:ext="edit" aspectratio="t"/>
           </v:shapetype>
-          <v:shape id="_x0000_i1027" type="#_x0000_t75" style="width:77.25pt;height:49.5pt" o:ole="">
+          <v:shape id="_x0000_i1025" type="#_x0000_t75" style="width:77.25pt;height:49.5pt" o:ole="">
             <v:imagedata r:id="rId27" o:title=""/>
           </v:shape>
-          <o:OLEObject Type="Embed" ProgID="Package" ShapeID="_x0000_i1027" DrawAspect="Icon" ObjectID="_1704212696" r:id="rId28"/>
+          <o:OLEObject Type="Embed" ProgID="Package" ShapeID="_x0000_i1025" DrawAspect="Icon" ObjectID="_1704215397" r:id="rId28"/>
         </w:object>
       </w:r>
     </w:p>

</xml_diff>